<commit_message>
Fixed grammar and other minor mistakes
</commit_message>
<xml_diff>
--- a/Simonas Petkevicius Resume.docx
+++ b/Simonas Petkevicius Resume.docx
@@ -184,10 +184,7 @@
         <w:t xml:space="preserve">Software Documentation, </w:t>
       </w:r>
       <w:r>
-        <w:t>Agile</w:t>
-      </w:r>
-      <w:r>
-        <w:t>,</w:t>
+        <w:t>Agile,</w:t>
       </w:r>
       <w:r>
         <w:t xml:space="preserve"> </w:t>
@@ -273,7 +270,15 @@
         <w:t>Highly motivated self-lea</w:t>
       </w:r>
       <w:r>
-        <w:t xml:space="preserve">rner skilled in problem-solving, </w:t>
+        <w:t>rner skilled in pr</w:t>
+      </w:r>
+      <w:r>
+        <w:t>oblem-solving</w:t>
+      </w:r>
+      <w:bookmarkStart w:id="0" w:name="_GoBack"/>
+      <w:bookmarkEnd w:id="0"/>
+      <w:r>
+        <w:t xml:space="preserve"> </w:t>
       </w:r>
       <w:r>
         <w:rPr>
@@ -300,7 +305,13 @@
         <w:jc w:val="both"/>
       </w:pPr>
       <w:r>
-        <w:t xml:space="preserve">Proficient writer 2+ years of experience in </w:t>
+        <w:t xml:space="preserve">Proficient writer </w:t>
+      </w:r>
+      <w:r>
+        <w:t xml:space="preserve">with </w:t>
+      </w:r>
+      <w:r>
+        <w:t xml:space="preserve">2+ years of experience in </w:t>
       </w:r>
       <w:r>
         <w:t xml:space="preserve">the </w:t>
@@ -445,14 +456,7 @@
           <w:b/>
           <w:color w:val="000000" w:themeColor="text1"/>
         </w:rPr>
-        <w:t xml:space="preserve"> </w:t>
-      </w:r>
-      <w:r>
-        <w:rPr>
-          <w:b/>
-          <w:color w:val="000000" w:themeColor="text1"/>
-        </w:rPr>
-        <w:t>GetFound XL</w:t>
+        <w:t xml:space="preserve"> GetFound XL</w:t>
       </w:r>
       <w:r>
         <w:rPr>
@@ -568,10 +572,7 @@
         <w:jc w:val="both"/>
       </w:pPr>
       <w:r>
-        <w:t>Editorial work</w:t>
-      </w:r>
-      <w:r>
-        <w:t>.</w:t>
+        <w:t>Editorial work.</w:t>
       </w:r>
     </w:p>
     <w:p>
@@ -994,16 +995,7 @@
           <w:color w:val="767171"/>
           <w:u w:color="767171"/>
         </w:rPr>
-        <w:t xml:space="preserve">August 2018 | </w:t>
-      </w:r>
-      <w:bookmarkStart w:id="0" w:name="_GoBack"/>
-      <w:bookmarkEnd w:id="0"/>
-      <w:r>
-        <w:rPr>
-          <w:color w:val="767171"/>
-          <w:u w:color="767171"/>
-        </w:rPr>
-        <w:t>Responsibilities</w:t>
+        <w:t>August 2018 | Responsibilities</w:t>
       </w:r>
       <w:r>
         <w:rPr>

</xml_diff>